<commit_message>
Added SLT, Fixed camera angle, changed level
Single Line Trace now available, camera is 3rd person forward camera
mode (character will always face forward), built some new areas.
** Animations still need fixing, need new levels, need destructible
objects, need art assets, need more particle systems
</commit_message>
<xml_diff>
--- a/Story-Setting.docx
+++ b/Story-Setting.docx
@@ -11,7 +11,6 @@
           <w:kern w:val="0"/>
           <w:sz w:val="40"/>
           <w:szCs w:val="40"/>
-          <w:lang/>
         </w:rPr>
       </w:pPr>
       <w:r>
@@ -20,7 +19,6 @@
           <w:kern w:val="0"/>
           <w:sz w:val="40"/>
           <w:szCs w:val="40"/>
-          <w:lang/>
         </w:rPr>
         <w:t>Name UNIDENTIFIED</w:t>
       </w:r>
@@ -39,15 +37,13 @@
           <w:rFonts w:ascii="Calibri" w:eastAsia="宋体" w:hAnsi="Calibri" w:cs="Calibri"/>
           <w:kern w:val="0"/>
           <w:sz w:val="22"/>
-          <w:lang/>
-        </w:rPr>
-      </w:pPr>
-      <w:r>
-        <w:rPr>
-          <w:rFonts w:ascii="Calibri" w:eastAsia="宋体" w:hAnsi="Calibri" w:cs="Calibri"/>
-          <w:kern w:val="0"/>
-          <w:sz w:val="22"/>
-          <w:lang/>
+        </w:rPr>
+      </w:pPr>
+      <w:r>
+        <w:rPr>
+          <w:rFonts w:ascii="Calibri" w:eastAsia="宋体" w:hAnsi="Calibri" w:cs="Calibri"/>
+          <w:kern w:val="0"/>
+          <w:sz w:val="22"/>
         </w:rPr>
         <w:t>UNDERGROUND SIDE STORY</w:t>
       </w:r>
@@ -66,15 +62,13 @@
           <w:rFonts w:ascii="Calibri" w:eastAsia="宋体" w:hAnsi="Calibri" w:cs="Calibri"/>
           <w:kern w:val="0"/>
           <w:sz w:val="22"/>
-          <w:lang/>
-        </w:rPr>
-      </w:pPr>
-      <w:r>
-        <w:rPr>
-          <w:rFonts w:ascii="Calibri" w:eastAsia="宋体" w:hAnsi="Calibri" w:cs="Calibri"/>
-          <w:kern w:val="0"/>
-          <w:sz w:val="22"/>
-          <w:lang/>
+        </w:rPr>
+      </w:pPr>
+      <w:r>
+        <w:rPr>
+          <w:rFonts w:ascii="Calibri" w:eastAsia="宋体" w:hAnsi="Calibri" w:cs="Calibri"/>
+          <w:kern w:val="0"/>
+          <w:sz w:val="22"/>
         </w:rPr>
         <w:t>LGBTQM AI owners in love with their own AI</w:t>
       </w:r>
@@ -207,23 +201,36 @@
     <w:p>
       <w:pPr>
         <w:widowControl/>
-        <w:ind w:left="420"/>
-        <w:jc w:val="left"/>
-        <w:rPr>
-          <w:rFonts w:ascii="Calibri" w:eastAsia="宋体" w:hAnsi="Calibri" w:cs="Calibri"/>
-          <w:kern w:val="0"/>
-          <w:sz w:val="22"/>
-          <w:lang/>
-        </w:rPr>
-      </w:pPr>
-      <w:r>
-        <w:rPr>
-          <w:rFonts w:ascii="Calibri" w:eastAsia="宋体" w:hAnsi="Calibri" w:cs="Calibri"/>
-          <w:kern w:val="0"/>
-          <w:sz w:val="22"/>
-          <w:lang/>
-        </w:rPr>
-        <w:t>World Setting:</w:t>
+        <w:jc w:val="left"/>
+        <w:rPr>
+          <w:rFonts w:ascii="Calibri" w:eastAsia="宋体" w:hAnsi="Calibri" w:cs="Calibri"/>
+          <w:kern w:val="0"/>
+          <w:sz w:val="22"/>
+        </w:rPr>
+      </w:pPr>
+      <w:r>
+        <w:rPr>
+          <w:rFonts w:ascii="Calibri" w:eastAsia="宋体" w:hAnsi="Calibri" w:cs="Calibri"/>
+          <w:kern w:val="0"/>
+          <w:sz w:val="22"/>
+        </w:rPr>
+        <w:t xml:space="preserve">World </w:t>
+      </w:r>
+      <w:r>
+        <w:rPr>
+          <w:rFonts w:ascii="Calibri" w:eastAsia="宋体" w:hAnsi="Calibri" w:cs="Calibri"/>
+          <w:kern w:val="0"/>
+          <w:sz w:val="22"/>
+        </w:rPr>
+        <w:t>s</w:t>
+      </w:r>
+      <w:r>
+        <w:rPr>
+          <w:rFonts w:ascii="Calibri" w:eastAsia="宋体" w:hAnsi="Calibri" w:cs="Calibri"/>
+          <w:kern w:val="0"/>
+          <w:sz w:val="22"/>
+        </w:rPr>
+        <w:t>etting:</w:t>
       </w:r>
     </w:p>
     <w:p>
@@ -240,15 +247,13 @@
           <w:rFonts w:ascii="Calibri" w:eastAsia="宋体" w:hAnsi="Calibri" w:cs="Calibri"/>
           <w:kern w:val="0"/>
           <w:sz w:val="22"/>
-          <w:lang/>
-        </w:rPr>
-      </w:pPr>
-      <w:r>
-        <w:rPr>
-          <w:rFonts w:ascii="Calibri" w:eastAsia="宋体" w:hAnsi="Calibri" w:cs="Calibri"/>
-          <w:kern w:val="0"/>
-          <w:sz w:val="22"/>
-          <w:lang/>
+        </w:rPr>
+      </w:pPr>
+      <w:r>
+        <w:rPr>
+          <w:rFonts w:ascii="Calibri" w:eastAsia="宋体" w:hAnsi="Calibri" w:cs="Calibri"/>
+          <w:kern w:val="0"/>
+          <w:sz w:val="22"/>
         </w:rPr>
         <w:t>20XX (2099~)</w:t>
       </w:r>
@@ -267,15 +272,13 @@
           <w:rFonts w:ascii="Calibri" w:eastAsia="宋体" w:hAnsi="Calibri" w:cs="Calibri"/>
           <w:kern w:val="0"/>
           <w:sz w:val="22"/>
-          <w:lang/>
-        </w:rPr>
-      </w:pPr>
-      <w:r>
-        <w:rPr>
-          <w:rFonts w:ascii="Calibri" w:eastAsia="宋体" w:hAnsi="Calibri" w:cs="Calibri"/>
-          <w:kern w:val="0"/>
-          <w:sz w:val="22"/>
-          <w:lang/>
+        </w:rPr>
+      </w:pPr>
+      <w:r>
+        <w:rPr>
+          <w:rFonts w:ascii="Calibri" w:eastAsia="宋体" w:hAnsi="Calibri" w:cs="Calibri"/>
+          <w:kern w:val="0"/>
+          <w:sz w:val="22"/>
         </w:rPr>
         <w:t>Semi-human-like AI</w:t>
       </w:r>
@@ -294,37 +297,48 @@
           <w:rFonts w:ascii="Calibri" w:eastAsia="宋体" w:hAnsi="Calibri" w:cs="Calibri"/>
           <w:kern w:val="0"/>
           <w:sz w:val="22"/>
-          <w:lang/>
-        </w:rPr>
-      </w:pPr>
-      <w:r>
-        <w:rPr>
-          <w:rFonts w:ascii="Calibri" w:eastAsia="宋体" w:hAnsi="Calibri" w:cs="Calibri"/>
-          <w:kern w:val="0"/>
-          <w:sz w:val="22"/>
-          <w:lang/>
+        </w:rPr>
+      </w:pPr>
+      <w:r>
+        <w:rPr>
+          <w:rFonts w:ascii="Calibri" w:eastAsia="宋体" w:hAnsi="Calibri" w:cs="Calibri"/>
+          <w:kern w:val="0"/>
+          <w:sz w:val="22"/>
         </w:rPr>
         <w:t xml:space="preserve">Emotions incomplete, difficult to define emotions such as love </w:t>
       </w:r>
-      <w:proofErr w:type="spellStart"/>
-      <w:r>
-        <w:rPr>
-          <w:rFonts w:ascii="Calibri" w:eastAsia="宋体" w:hAnsi="Calibri" w:cs="Calibri"/>
-          <w:kern w:val="0"/>
-          <w:sz w:val="22"/>
-          <w:lang/>
-        </w:rPr>
-        <w:t>can not</w:t>
-      </w:r>
-      <w:proofErr w:type="spellEnd"/>
-      <w:r>
-        <w:rPr>
-          <w:rFonts w:ascii="Calibri" w:eastAsia="宋体" w:hAnsi="Calibri" w:cs="Calibri"/>
-          <w:kern w:val="0"/>
-          <w:sz w:val="22"/>
-          <w:lang/>
-        </w:rPr>
-        <w:t xml:space="preserve"> be comprehended</w:t>
+      <w:r>
+        <w:rPr>
+          <w:rFonts w:ascii="Calibri" w:eastAsia="宋体" w:hAnsi="Calibri" w:cs="Calibri"/>
+          <w:kern w:val="0"/>
+          <w:sz w:val="22"/>
+        </w:rPr>
+        <w:t>cannot</w:t>
+      </w:r>
+      <w:r>
+        <w:rPr>
+          <w:rFonts w:ascii="Calibri" w:eastAsia="宋体" w:hAnsi="Calibri" w:cs="Calibri"/>
+          <w:kern w:val="0"/>
+          <w:sz w:val="22"/>
+        </w:rPr>
+        <w:t xml:space="preserve"> be </w:t>
+      </w:r>
+      <w:r>
+        <w:rPr>
+          <w:rFonts w:ascii="Calibri" w:eastAsia="宋体" w:hAnsi="Calibri" w:cs="Calibri" w:hint="eastAsia"/>
+          <w:kern w:val="0"/>
+          <w:sz w:val="22"/>
+        </w:rPr>
+        <w:t>performed</w:t>
+      </w:r>
+      <w:r>
+        <w:rPr>
+          <w:rFonts w:ascii="Calibri" w:eastAsia="MS Mincho" w:hAnsi="Calibri" w:cs="Calibri"/>
+          <w:kern w:val="0"/>
+          <w:sz w:val="22"/>
+          <w:lang w:val="en-CA" w:eastAsia="ja-JP"/>
+        </w:rPr>
+        <w:t>.</w:t>
       </w:r>
     </w:p>
     <w:p>
@@ -341,15 +355,13 @@
           <w:rFonts w:ascii="Calibri" w:eastAsia="宋体" w:hAnsi="Calibri" w:cs="Calibri"/>
           <w:kern w:val="0"/>
           <w:sz w:val="22"/>
-          <w:lang/>
-        </w:rPr>
-      </w:pPr>
-      <w:r>
-        <w:rPr>
-          <w:rFonts w:ascii="Calibri" w:eastAsia="宋体" w:hAnsi="Calibri" w:cs="Calibri"/>
-          <w:kern w:val="0"/>
-          <w:sz w:val="22"/>
-          <w:lang/>
+        </w:rPr>
+      </w:pPr>
+      <w:r>
+        <w:rPr>
+          <w:rFonts w:ascii="Calibri" w:eastAsia="宋体" w:hAnsi="Calibri" w:cs="Calibri"/>
+          <w:kern w:val="0"/>
+          <w:sz w:val="22"/>
         </w:rPr>
         <w:t>Everyone has own AI, like pets.</w:t>
       </w:r>
@@ -368,29 +380,24 @@
           <w:rFonts w:ascii="Calibri" w:eastAsia="宋体" w:hAnsi="Calibri" w:cs="Calibri"/>
           <w:kern w:val="0"/>
           <w:sz w:val="22"/>
-          <w:lang/>
-        </w:rPr>
-      </w:pPr>
-      <w:r>
-        <w:rPr>
-          <w:rFonts w:ascii="Calibri" w:eastAsia="宋体" w:hAnsi="Calibri" w:cs="Calibri"/>
-          <w:kern w:val="0"/>
-          <w:sz w:val="22"/>
-          <w:lang/>
+        </w:rPr>
+      </w:pPr>
+      <w:r>
+        <w:rPr>
+          <w:rFonts w:ascii="Calibri" w:eastAsia="宋体" w:hAnsi="Calibri" w:cs="Calibri"/>
+          <w:kern w:val="0"/>
+          <w:sz w:val="22"/>
         </w:rPr>
         <w:t xml:space="preserve">AI's are capable of helping daily </w:t>
       </w:r>
-      <w:proofErr w:type="spellStart"/>
-      <w:r>
-        <w:rPr>
-          <w:rFonts w:ascii="Calibri" w:eastAsia="宋体" w:hAnsi="Calibri" w:cs="Calibri"/>
-          <w:kern w:val="0"/>
-          <w:sz w:val="22"/>
-          <w:lang/>
-        </w:rPr>
-        <w:t>funcitons</w:t>
-      </w:r>
-      <w:proofErr w:type="spellEnd"/>
+      <w:r>
+        <w:rPr>
+          <w:rFonts w:ascii="Calibri" w:eastAsia="宋体" w:hAnsi="Calibri" w:cs="Calibri"/>
+          <w:kern w:val="0"/>
+          <w:sz w:val="22"/>
+        </w:rPr>
+        <w:t>functions</w:t>
+      </w:r>
     </w:p>
     <w:p>
       <w:pPr>
@@ -406,15 +413,13 @@
           <w:rFonts w:ascii="Calibri" w:eastAsia="宋体" w:hAnsi="Calibri" w:cs="Calibri"/>
           <w:kern w:val="0"/>
           <w:sz w:val="22"/>
-          <w:lang/>
-        </w:rPr>
-      </w:pPr>
-      <w:r>
-        <w:rPr>
-          <w:rFonts w:ascii="Calibri" w:eastAsia="宋体" w:hAnsi="Calibri" w:cs="Calibri"/>
-          <w:kern w:val="0"/>
-          <w:sz w:val="22"/>
-          <w:lang/>
+        </w:rPr>
+      </w:pPr>
+      <w:r>
+        <w:rPr>
+          <w:rFonts w:ascii="Calibri" w:eastAsia="宋体" w:hAnsi="Calibri" w:cs="Calibri"/>
+          <w:kern w:val="0"/>
+          <w:sz w:val="22"/>
         </w:rPr>
         <w:t>AI can be put into "Tournament championships" to win prize money and fame</w:t>
       </w:r>
@@ -433,15 +438,13 @@
           <w:rFonts w:ascii="Calibri" w:eastAsia="宋体" w:hAnsi="Calibri" w:cs="Calibri"/>
           <w:kern w:val="0"/>
           <w:sz w:val="22"/>
-          <w:lang/>
-        </w:rPr>
-      </w:pPr>
-      <w:r>
-        <w:rPr>
-          <w:rFonts w:ascii="Calibri" w:eastAsia="宋体" w:hAnsi="Calibri" w:cs="Calibri"/>
-          <w:kern w:val="0"/>
-          <w:sz w:val="22"/>
-          <w:lang/>
+        </w:rPr>
+      </w:pPr>
+      <w:r>
+        <w:rPr>
+          <w:rFonts w:ascii="Calibri" w:eastAsia="宋体" w:hAnsi="Calibri" w:cs="Calibri"/>
+          <w:kern w:val="0"/>
+          <w:sz w:val="22"/>
         </w:rPr>
         <w:t>AI are stored in "AI-HOMES"</w:t>
       </w:r>
@@ -460,57 +463,57 @@
           <w:rFonts w:ascii="Calibri" w:eastAsia="宋体" w:hAnsi="Calibri" w:cs="Calibri"/>
           <w:kern w:val="0"/>
           <w:sz w:val="22"/>
-          <w:lang/>
-        </w:rPr>
-      </w:pPr>
-      <w:r>
-        <w:rPr>
-          <w:rFonts w:ascii="Calibri" w:eastAsia="宋体" w:hAnsi="Calibri" w:cs="Calibri"/>
-          <w:kern w:val="0"/>
-          <w:sz w:val="22"/>
-          <w:lang/>
+        </w:rPr>
+      </w:pPr>
+      <w:r>
+        <w:rPr>
+          <w:rFonts w:ascii="Calibri" w:eastAsia="宋体" w:hAnsi="Calibri" w:cs="Calibri"/>
+          <w:kern w:val="0"/>
+          <w:sz w:val="22"/>
         </w:rPr>
         <w:t xml:space="preserve">Most home appliances and </w:t>
       </w:r>
-      <w:proofErr w:type="spellStart"/>
-      <w:r>
-        <w:rPr>
-          <w:rFonts w:ascii="Calibri" w:eastAsia="宋体" w:hAnsi="Calibri" w:cs="Calibri"/>
-          <w:kern w:val="0"/>
-          <w:sz w:val="22"/>
-          <w:lang/>
-        </w:rPr>
-        <w:t>furnitire</w:t>
-      </w:r>
-      <w:proofErr w:type="spellEnd"/>
-      <w:r>
-        <w:rPr>
-          <w:rFonts w:ascii="Calibri" w:eastAsia="宋体" w:hAnsi="Calibri" w:cs="Calibri"/>
-          <w:kern w:val="0"/>
-          <w:sz w:val="22"/>
-          <w:lang/>
-        </w:rPr>
-        <w:t xml:space="preserve"> are </w:t>
-      </w:r>
-      <w:proofErr w:type="spellStart"/>
-      <w:r>
-        <w:rPr>
-          <w:rFonts w:ascii="Calibri" w:eastAsia="宋体" w:hAnsi="Calibri" w:cs="Calibri"/>
-          <w:kern w:val="0"/>
-          <w:sz w:val="22"/>
-          <w:lang/>
-        </w:rPr>
-        <w:t>diginitized</w:t>
-      </w:r>
-      <w:proofErr w:type="spellEnd"/>
-      <w:r>
-        <w:rPr>
-          <w:rFonts w:ascii="Calibri" w:eastAsia="宋体" w:hAnsi="Calibri" w:cs="Calibri"/>
-          <w:kern w:val="0"/>
-          <w:sz w:val="22"/>
-          <w:lang/>
-        </w:rPr>
-        <w:t xml:space="preserve"> and contain a OS.</w:t>
+      <w:r>
+        <w:rPr>
+          <w:rFonts w:ascii="Calibri" w:eastAsia="宋体" w:hAnsi="Calibri" w:cs="Calibri"/>
+          <w:kern w:val="0"/>
+          <w:sz w:val="22"/>
+        </w:rPr>
+        <w:t>furniture</w:t>
+      </w:r>
+      <w:r>
+        <w:rPr>
+          <w:rFonts w:ascii="Calibri" w:eastAsia="宋体" w:hAnsi="Calibri" w:cs="Calibri"/>
+          <w:kern w:val="0"/>
+          <w:sz w:val="22"/>
+        </w:rPr>
+        <w:t xml:space="preserve"> are digi</w:t>
+      </w:r>
+      <w:r>
+        <w:rPr>
+          <w:rFonts w:ascii="Calibri" w:eastAsia="宋体" w:hAnsi="Calibri" w:cs="Calibri"/>
+          <w:kern w:val="0"/>
+          <w:sz w:val="22"/>
+        </w:rPr>
+        <w:t xml:space="preserve">tized and contain </w:t>
+      </w:r>
+      <w:proofErr w:type="gramStart"/>
+      <w:r>
+        <w:rPr>
+          <w:rFonts w:ascii="Calibri" w:eastAsia="宋体" w:hAnsi="Calibri" w:cs="Calibri"/>
+          <w:kern w:val="0"/>
+          <w:sz w:val="22"/>
+        </w:rPr>
+        <w:t>a</w:t>
+      </w:r>
+      <w:proofErr w:type="gramEnd"/>
+      <w:r>
+        <w:rPr>
+          <w:rFonts w:ascii="Calibri" w:eastAsia="宋体" w:hAnsi="Calibri" w:cs="Calibri"/>
+          <w:kern w:val="0"/>
+          <w:sz w:val="22"/>
+        </w:rPr>
+        <w:t xml:space="preserve"> OS.</w:t>
       </w:r>
     </w:p>
     <w:p>
@@ -527,15 +530,13 @@
           <w:rFonts w:ascii="Calibri" w:eastAsia="宋体" w:hAnsi="Calibri" w:cs="Calibri"/>
           <w:kern w:val="0"/>
           <w:sz w:val="22"/>
-          <w:lang/>
-        </w:rPr>
-      </w:pPr>
-      <w:r>
-        <w:rPr>
-          <w:rFonts w:ascii="Calibri" w:eastAsia="宋体" w:hAnsi="Calibri" w:cs="Calibri"/>
-          <w:kern w:val="0"/>
-          <w:sz w:val="22"/>
-          <w:lang/>
+        </w:rPr>
+      </w:pPr>
+      <w:r>
+        <w:rPr>
+          <w:rFonts w:ascii="Calibri" w:eastAsia="宋体" w:hAnsi="Calibri" w:cs="Calibri"/>
+          <w:kern w:val="0"/>
+          <w:sz w:val="22"/>
         </w:rPr>
         <w:t>Three basic classes/types of AI in combat: Soldier, Tank, Mobile, Support(Normal everyday AI)</w:t>
       </w:r>
@@ -587,21 +588,18 @@
     <w:p>
       <w:pPr>
         <w:widowControl/>
-        <w:ind w:left="906"/>
-        <w:jc w:val="left"/>
-        <w:rPr>
-          <w:rFonts w:ascii="Calibri" w:eastAsia="宋体" w:hAnsi="Calibri" w:cs="Calibri"/>
-          <w:kern w:val="0"/>
-          <w:sz w:val="22"/>
-          <w:lang/>
-        </w:rPr>
-      </w:pPr>
-      <w:r>
-        <w:rPr>
-          <w:rFonts w:ascii="Calibri" w:eastAsia="宋体" w:hAnsi="Calibri" w:cs="Calibri"/>
-          <w:kern w:val="0"/>
-          <w:sz w:val="22"/>
-          <w:lang/>
+        <w:jc w:val="left"/>
+        <w:rPr>
+          <w:rFonts w:ascii="Calibri" w:eastAsia="宋体" w:hAnsi="Calibri" w:cs="Calibri"/>
+          <w:kern w:val="0"/>
+          <w:sz w:val="22"/>
+        </w:rPr>
+      </w:pPr>
+      <w:r>
+        <w:rPr>
+          <w:rFonts w:ascii="Calibri" w:eastAsia="宋体" w:hAnsi="Calibri" w:cs="Calibri"/>
+          <w:kern w:val="0"/>
+          <w:sz w:val="22"/>
         </w:rPr>
         <w:t>Character setting:</w:t>
       </w:r>
@@ -655,7 +653,197 @@
         <w:t> </w:t>
       </w:r>
     </w:p>
-    <w:p/>
+    <w:p>
+      <w:pPr>
+        <w:rPr>
+          <w:rFonts w:eastAsia="MS Mincho"/>
+          <w:lang w:val="en-CA" w:eastAsia="ja-JP"/>
+        </w:rPr>
+      </w:pPr>
+      <w:r>
+        <w:rPr>
+          <w:rFonts w:eastAsia="MS Mincho"/>
+          <w:lang w:val="en-CA" w:eastAsia="ja-JP"/>
+        </w:rPr>
+        <w:t>Combat settings:</w:t>
+      </w:r>
+    </w:p>
+    <w:p>
+      <w:pPr>
+        <w:widowControl/>
+        <w:numPr>
+          <w:ilvl w:val="1"/>
+          <w:numId w:val="2"/>
+        </w:numPr>
+        <w:ind w:left="906"/>
+        <w:jc w:val="left"/>
+        <w:textAlignment w:val="center"/>
+        <w:rPr>
+          <w:rFonts w:ascii="Calibri" w:eastAsia="宋体" w:hAnsi="Calibri" w:cs="Calibri"/>
+          <w:kern w:val="0"/>
+          <w:sz w:val="22"/>
+          <w:lang w:val="en-CA"/>
+        </w:rPr>
+      </w:pPr>
+      <w:r>
+        <w:rPr>
+          <w:rFonts w:ascii="Calibri" w:eastAsia="宋体" w:hAnsi="Calibri" w:cs="Calibri"/>
+          <w:kern w:val="0"/>
+          <w:sz w:val="22"/>
+          <w:lang w:val="en-CA"/>
+        </w:rPr>
+        <w:t>Item-oriented combat</w:t>
+      </w:r>
+    </w:p>
+    <w:p>
+      <w:pPr>
+        <w:widowControl/>
+        <w:numPr>
+          <w:ilvl w:val="1"/>
+          <w:numId w:val="2"/>
+        </w:numPr>
+        <w:ind w:left="906"/>
+        <w:jc w:val="left"/>
+        <w:textAlignment w:val="center"/>
+        <w:rPr>
+          <w:rFonts w:ascii="Calibri" w:eastAsia="宋体" w:hAnsi="Calibri" w:cs="Calibri"/>
+          <w:kern w:val="0"/>
+          <w:sz w:val="22"/>
+          <w:lang w:val="en-CA"/>
+        </w:rPr>
+      </w:pPr>
+      <w:r>
+        <w:rPr>
+          <w:rFonts w:ascii="Calibri" w:eastAsia="宋体" w:hAnsi="Calibri" w:cs="Calibri"/>
+          <w:kern w:val="0"/>
+          <w:sz w:val="22"/>
+          <w:lang w:val="en-CA"/>
+        </w:rPr>
+        <w:t>Utility chips can be found through navigation of the arena map</w:t>
+      </w:r>
+    </w:p>
+    <w:p>
+      <w:pPr>
+        <w:widowControl/>
+        <w:numPr>
+          <w:ilvl w:val="1"/>
+          <w:numId w:val="2"/>
+        </w:numPr>
+        <w:ind w:left="906"/>
+        <w:jc w:val="left"/>
+        <w:textAlignment w:val="center"/>
+        <w:rPr>
+          <w:rFonts w:ascii="Calibri" w:eastAsia="宋体" w:hAnsi="Calibri" w:cs="Calibri"/>
+          <w:kern w:val="0"/>
+          <w:sz w:val="22"/>
+          <w:lang w:val="en-CA"/>
+        </w:rPr>
+      </w:pPr>
+      <w:r>
+        <w:rPr>
+          <w:rFonts w:ascii="Calibri" w:eastAsia="宋体" w:hAnsi="Calibri" w:cs="Calibri"/>
+          <w:kern w:val="0"/>
+          <w:sz w:val="22"/>
+          <w:lang w:val="en-CA"/>
+        </w:rPr>
+        <w:t>Different utility chips have different appearances and represent different abilities</w:t>
+      </w:r>
+    </w:p>
+    <w:p>
+      <w:pPr>
+        <w:widowControl/>
+        <w:numPr>
+          <w:ilvl w:val="1"/>
+          <w:numId w:val="2"/>
+        </w:numPr>
+        <w:ind w:left="906"/>
+        <w:jc w:val="left"/>
+        <w:textAlignment w:val="center"/>
+        <w:rPr>
+          <w:rFonts w:ascii="Calibri" w:eastAsia="宋体" w:hAnsi="Calibri" w:cs="Calibri"/>
+          <w:kern w:val="0"/>
+          <w:sz w:val="22"/>
+          <w:lang w:val="en-CA"/>
+        </w:rPr>
+      </w:pPr>
+      <w:r>
+        <w:rPr>
+          <w:rFonts w:ascii="Calibri" w:eastAsia="宋体" w:hAnsi="Calibri" w:cs="Calibri"/>
+          <w:kern w:val="0"/>
+          <w:sz w:val="22"/>
+          <w:lang w:val="en-CA"/>
+        </w:rPr>
+        <w:t xml:space="preserve">Player can </w:t>
+      </w:r>
+      <w:proofErr w:type="gramStart"/>
+      <w:r>
+        <w:rPr>
+          <w:rFonts w:ascii="Calibri" w:eastAsia="宋体" w:hAnsi="Calibri" w:cs="Calibri"/>
+          <w:kern w:val="0"/>
+          <w:sz w:val="22"/>
+          <w:lang w:val="en-CA"/>
+        </w:rPr>
+        <w:t>pause</w:t>
+      </w:r>
+      <w:proofErr w:type="gramEnd"/>
+      <w:r>
+        <w:rPr>
+          <w:rFonts w:ascii="Calibri" w:eastAsia="宋体" w:hAnsi="Calibri" w:cs="Calibri"/>
+          <w:kern w:val="0"/>
+          <w:sz w:val="22"/>
+          <w:lang w:val="en-CA"/>
+        </w:rPr>
+        <w:t xml:space="preserve"> game periodically to decide next steps with chips gathered, as to use them in a specific order.</w:t>
+      </w:r>
+    </w:p>
+    <w:p>
+      <w:pPr>
+        <w:widowControl/>
+        <w:numPr>
+          <w:ilvl w:val="1"/>
+          <w:numId w:val="2"/>
+        </w:numPr>
+        <w:ind w:left="906"/>
+        <w:jc w:val="left"/>
+        <w:textAlignment w:val="center"/>
+        <w:rPr>
+          <w:rFonts w:ascii="Calibri" w:eastAsia="宋体" w:hAnsi="Calibri" w:cs="Calibri"/>
+          <w:kern w:val="0"/>
+          <w:sz w:val="22"/>
+          <w:lang w:val="en-CA"/>
+        </w:rPr>
+      </w:pPr>
+    </w:p>
+    <w:p>
+      <w:pPr>
+        <w:widowControl/>
+        <w:ind w:left="906"/>
+        <w:jc w:val="left"/>
+        <w:rPr>
+          <w:rFonts w:ascii="Calibri" w:eastAsia="宋体" w:hAnsi="Calibri" w:cs="Calibri"/>
+          <w:kern w:val="0"/>
+          <w:sz w:val="22"/>
+          <w:lang w:val="en-CA"/>
+        </w:rPr>
+      </w:pPr>
+      <w:r>
+        <w:rPr>
+          <w:rFonts w:ascii="Calibri" w:eastAsia="宋体" w:hAnsi="Calibri" w:cs="Calibri"/>
+          <w:kern w:val="0"/>
+          <w:sz w:val="22"/>
+          <w:lang w:val="en-CA"/>
+        </w:rPr>
+        <w:t> </w:t>
+      </w:r>
+    </w:p>
+    <w:p>
+      <w:pPr>
+        <w:rPr>
+          <w:rFonts w:eastAsia="MS Mincho"/>
+          <w:lang w:val="en-CA" w:eastAsia="ja-JP"/>
+        </w:rPr>
+      </w:pPr>
+    </w:p>
     <w:sectPr>
       <w:pgSz w:w="11906" w:h="16838"/>
       <w:pgMar w:top="1440" w:right="1800" w:bottom="1440" w:left="1800" w:header="851" w:footer="992" w:gutter="0"/>
@@ -856,6 +1044,118 @@
     </w:lvl>
   </w:abstractNum>
   <w:abstractNum w:abstractNumId="1">
+    <w:nsid w:val="120B6ED5"/>
+    <w:multiLevelType w:val="hybridMultilevel"/>
+    <w:tmpl w:val="058E8462"/>
+    <w:lvl w:ilvl="0" w:tplc="8B860B5C">
+      <w:numFmt w:val="bullet"/>
+      <w:lvlText w:val="-"/>
+      <w:lvlJc w:val="left"/>
+      <w:pPr>
+        <w:ind w:left="360" w:hanging="360"/>
+      </w:pPr>
+      <w:rPr>
+        <w:rFonts w:ascii="Calibri" w:eastAsia="MS Mincho" w:hAnsi="Calibri" w:cs="Calibri" w:hint="default"/>
+      </w:rPr>
+    </w:lvl>
+    <w:lvl w:ilvl="1" w:tplc="04090003" w:tentative="1">
+      <w:start w:val="1"/>
+      <w:numFmt w:val="bullet"/>
+      <w:lvlText w:val=""/>
+      <w:lvlJc w:val="left"/>
+      <w:pPr>
+        <w:ind w:left="840" w:hanging="420"/>
+      </w:pPr>
+      <w:rPr>
+        <w:rFonts w:ascii="Wingdings" w:hAnsi="Wingdings" w:hint="default"/>
+      </w:rPr>
+    </w:lvl>
+    <w:lvl w:ilvl="2" w:tplc="04090005" w:tentative="1">
+      <w:start w:val="1"/>
+      <w:numFmt w:val="bullet"/>
+      <w:lvlText w:val=""/>
+      <w:lvlJc w:val="left"/>
+      <w:pPr>
+        <w:ind w:left="1260" w:hanging="420"/>
+      </w:pPr>
+      <w:rPr>
+        <w:rFonts w:ascii="Wingdings" w:hAnsi="Wingdings" w:hint="default"/>
+      </w:rPr>
+    </w:lvl>
+    <w:lvl w:ilvl="3" w:tplc="04090001" w:tentative="1">
+      <w:start w:val="1"/>
+      <w:numFmt w:val="bullet"/>
+      <w:lvlText w:val=""/>
+      <w:lvlJc w:val="left"/>
+      <w:pPr>
+        <w:ind w:left="1680" w:hanging="420"/>
+      </w:pPr>
+      <w:rPr>
+        <w:rFonts w:ascii="Wingdings" w:hAnsi="Wingdings" w:hint="default"/>
+      </w:rPr>
+    </w:lvl>
+    <w:lvl w:ilvl="4" w:tplc="04090003" w:tentative="1">
+      <w:start w:val="1"/>
+      <w:numFmt w:val="bullet"/>
+      <w:lvlText w:val=""/>
+      <w:lvlJc w:val="left"/>
+      <w:pPr>
+        <w:ind w:left="2100" w:hanging="420"/>
+      </w:pPr>
+      <w:rPr>
+        <w:rFonts w:ascii="Wingdings" w:hAnsi="Wingdings" w:hint="default"/>
+      </w:rPr>
+    </w:lvl>
+    <w:lvl w:ilvl="5" w:tplc="04090005" w:tentative="1">
+      <w:start w:val="1"/>
+      <w:numFmt w:val="bullet"/>
+      <w:lvlText w:val=""/>
+      <w:lvlJc w:val="left"/>
+      <w:pPr>
+        <w:ind w:left="2520" w:hanging="420"/>
+      </w:pPr>
+      <w:rPr>
+        <w:rFonts w:ascii="Wingdings" w:hAnsi="Wingdings" w:hint="default"/>
+      </w:rPr>
+    </w:lvl>
+    <w:lvl w:ilvl="6" w:tplc="04090001" w:tentative="1">
+      <w:start w:val="1"/>
+      <w:numFmt w:val="bullet"/>
+      <w:lvlText w:val=""/>
+      <w:lvlJc w:val="left"/>
+      <w:pPr>
+        <w:ind w:left="2940" w:hanging="420"/>
+      </w:pPr>
+      <w:rPr>
+        <w:rFonts w:ascii="Wingdings" w:hAnsi="Wingdings" w:hint="default"/>
+      </w:rPr>
+    </w:lvl>
+    <w:lvl w:ilvl="7" w:tplc="04090003" w:tentative="1">
+      <w:start w:val="1"/>
+      <w:numFmt w:val="bullet"/>
+      <w:lvlText w:val=""/>
+      <w:lvlJc w:val="left"/>
+      <w:pPr>
+        <w:ind w:left="3360" w:hanging="420"/>
+      </w:pPr>
+      <w:rPr>
+        <w:rFonts w:ascii="Wingdings" w:hAnsi="Wingdings" w:hint="default"/>
+      </w:rPr>
+    </w:lvl>
+    <w:lvl w:ilvl="8" w:tplc="04090005" w:tentative="1">
+      <w:start w:val="1"/>
+      <w:numFmt w:val="bullet"/>
+      <w:lvlText w:val=""/>
+      <w:lvlJc w:val="left"/>
+      <w:pPr>
+        <w:ind w:left="3780" w:hanging="420"/>
+      </w:pPr>
+      <w:rPr>
+        <w:rFonts w:ascii="Wingdings" w:hAnsi="Wingdings" w:hint="default"/>
+      </w:rPr>
+    </w:lvl>
+  </w:abstractNum>
+  <w:abstractNum w:abstractNumId="2">
     <w:nsid w:val="47943A89"/>
     <w:multiLevelType w:val="multilevel"/>
     <w:tmpl w:val="D4AAF81C"/>
@@ -1001,6 +1301,118 @@
       <w:rPr>
         <w:rFonts w:ascii="Wingdings" w:hAnsi="Wingdings" w:hint="default"/>
         <w:sz w:val="20"/>
+      </w:rPr>
+    </w:lvl>
+  </w:abstractNum>
+  <w:abstractNum w:abstractNumId="3">
+    <w:nsid w:val="77CD5669"/>
+    <w:multiLevelType w:val="hybridMultilevel"/>
+    <w:tmpl w:val="E8F0D8DE"/>
+    <w:lvl w:ilvl="0" w:tplc="B0E6F0C2">
+      <w:numFmt w:val="bullet"/>
+      <w:lvlText w:val="-"/>
+      <w:lvlJc w:val="left"/>
+      <w:pPr>
+        <w:ind w:left="360" w:hanging="360"/>
+      </w:pPr>
+      <w:rPr>
+        <w:rFonts w:ascii="Calibri" w:eastAsia="MS Mincho" w:hAnsi="Calibri" w:cs="Calibri" w:hint="default"/>
+      </w:rPr>
+    </w:lvl>
+    <w:lvl w:ilvl="1" w:tplc="04090003" w:tentative="1">
+      <w:start w:val="1"/>
+      <w:numFmt w:val="bullet"/>
+      <w:lvlText w:val=""/>
+      <w:lvlJc w:val="left"/>
+      <w:pPr>
+        <w:ind w:left="840" w:hanging="420"/>
+      </w:pPr>
+      <w:rPr>
+        <w:rFonts w:ascii="Wingdings" w:hAnsi="Wingdings" w:hint="default"/>
+      </w:rPr>
+    </w:lvl>
+    <w:lvl w:ilvl="2" w:tplc="04090005" w:tentative="1">
+      <w:start w:val="1"/>
+      <w:numFmt w:val="bullet"/>
+      <w:lvlText w:val=""/>
+      <w:lvlJc w:val="left"/>
+      <w:pPr>
+        <w:ind w:left="1260" w:hanging="420"/>
+      </w:pPr>
+      <w:rPr>
+        <w:rFonts w:ascii="Wingdings" w:hAnsi="Wingdings" w:hint="default"/>
+      </w:rPr>
+    </w:lvl>
+    <w:lvl w:ilvl="3" w:tplc="04090001" w:tentative="1">
+      <w:start w:val="1"/>
+      <w:numFmt w:val="bullet"/>
+      <w:lvlText w:val=""/>
+      <w:lvlJc w:val="left"/>
+      <w:pPr>
+        <w:ind w:left="1680" w:hanging="420"/>
+      </w:pPr>
+      <w:rPr>
+        <w:rFonts w:ascii="Wingdings" w:hAnsi="Wingdings" w:hint="default"/>
+      </w:rPr>
+    </w:lvl>
+    <w:lvl w:ilvl="4" w:tplc="04090003" w:tentative="1">
+      <w:start w:val="1"/>
+      <w:numFmt w:val="bullet"/>
+      <w:lvlText w:val=""/>
+      <w:lvlJc w:val="left"/>
+      <w:pPr>
+        <w:ind w:left="2100" w:hanging="420"/>
+      </w:pPr>
+      <w:rPr>
+        <w:rFonts w:ascii="Wingdings" w:hAnsi="Wingdings" w:hint="default"/>
+      </w:rPr>
+    </w:lvl>
+    <w:lvl w:ilvl="5" w:tplc="04090005" w:tentative="1">
+      <w:start w:val="1"/>
+      <w:numFmt w:val="bullet"/>
+      <w:lvlText w:val=""/>
+      <w:lvlJc w:val="left"/>
+      <w:pPr>
+        <w:ind w:left="2520" w:hanging="420"/>
+      </w:pPr>
+      <w:rPr>
+        <w:rFonts w:ascii="Wingdings" w:hAnsi="Wingdings" w:hint="default"/>
+      </w:rPr>
+    </w:lvl>
+    <w:lvl w:ilvl="6" w:tplc="04090001" w:tentative="1">
+      <w:start w:val="1"/>
+      <w:numFmt w:val="bullet"/>
+      <w:lvlText w:val=""/>
+      <w:lvlJc w:val="left"/>
+      <w:pPr>
+        <w:ind w:left="2940" w:hanging="420"/>
+      </w:pPr>
+      <w:rPr>
+        <w:rFonts w:ascii="Wingdings" w:hAnsi="Wingdings" w:hint="default"/>
+      </w:rPr>
+    </w:lvl>
+    <w:lvl w:ilvl="7" w:tplc="04090003" w:tentative="1">
+      <w:start w:val="1"/>
+      <w:numFmt w:val="bullet"/>
+      <w:lvlText w:val=""/>
+      <w:lvlJc w:val="left"/>
+      <w:pPr>
+        <w:ind w:left="3360" w:hanging="420"/>
+      </w:pPr>
+      <w:rPr>
+        <w:rFonts w:ascii="Wingdings" w:hAnsi="Wingdings" w:hint="default"/>
+      </w:rPr>
+    </w:lvl>
+    <w:lvl w:ilvl="8" w:tplc="04090005" w:tentative="1">
+      <w:start w:val="1"/>
+      <w:numFmt w:val="bullet"/>
+      <w:lvlText w:val=""/>
+      <w:lvlJc w:val="left"/>
+      <w:pPr>
+        <w:ind w:left="3780" w:hanging="420"/>
+      </w:pPr>
+      <w:rPr>
+        <w:rFonts w:ascii="Wingdings" w:hAnsi="Wingdings" w:hint="default"/>
       </w:rPr>
     </w:lvl>
   </w:abstractNum>
@@ -1008,6 +1420,12 @@
     <w:abstractNumId w:val="0"/>
   </w:num>
   <w:num w:numId="2">
+    <w:abstractNumId w:val="2"/>
+  </w:num>
+  <w:num w:numId="3">
+    <w:abstractNumId w:val="3"/>
+  </w:num>
+  <w:num w:numId="4">
     <w:abstractNumId w:val="1"/>
   </w:num>
 </w:numbering>
@@ -1290,6 +1708,16 @@
       <w:sz w:val="24"/>
       <w:szCs w:val="24"/>
     </w:rPr>
+  </w:style>
+  <w:style w:type="paragraph" w:styleId="a6">
+    <w:name w:val="List Paragraph"/>
+    <w:basedOn w:val="a"/>
+    <w:uiPriority w:val="34"/>
+    <w:qFormat/>
+    <w:rsid w:val="005001AD"/>
+    <w:pPr>
+      <w:ind w:firstLineChars="200" w:firstLine="420"/>
+    </w:pPr>
   </w:style>
 </w:styles>
 </file>

</xml_diff>